<commit_message>
Fixes for (unused) M1.10.1
</commit_message>
<xml_diff>
--- a/09.03.01/ИНМиТ_ИТиАП_09.03.01_Д1.10.1_Проект по модулю Современные сетевые технологии.docx
+++ b/09.03.01/ИНМиТ_ИТиАП_09.03.01_Д1.10.1_Проект по модулю Современные сетевые технологии.docx
@@ -25,34 +25,27 @@
       <w:r>
         <w:t>высшего образования</w:t>
       </w:r>
+      <w:bookmarkStart w:id="0" w:name="_GoBack"/>
+      <w:bookmarkEnd w:id="0"/>
     </w:p>
     <w:p>
       <w:pPr>
         <w:jc w:val="center"/>
       </w:pPr>
       <w:r>
-        <w:t>«</w:t>
-      </w:r>
-      <w:r>
-        <w:rPr>
-          <w:rStyle w:val="FontStyle12"/>
-        </w:rPr>
-        <w:t>Уральский федеральный университет имени первого Президента России Б.Н.</w:t>
-      </w:r>
-      <w:r>
-        <w:rPr>
-          <w:rStyle w:val="FontStyle12"/>
-        </w:rPr>
-        <w:t> </w:t>
-      </w:r>
-      <w:r>
-        <w:rPr>
-          <w:rStyle w:val="FontStyle12"/>
-        </w:rPr>
-        <w:t>Ельцина</w:t>
-      </w:r>
-      <w:r>
-        <w:t>»</w:t>
+        <w:t>«Уральский федеральный университет имени первого Президента России Б.</w:t>
+      </w:r>
+      <w:r>
+        <w:t xml:space="preserve"> </w:t>
+      </w:r>
+      <w:r>
+        <w:t>Н.</w:t>
+      </w:r>
+      <w:r>
+        <w:t xml:space="preserve"> </w:t>
+      </w:r>
+      <w:r>
+        <w:t>Ельцина»</w:t>
       </w:r>
     </w:p>
     <w:p>
@@ -179,7 +172,7 @@
     </w:p>
     <w:tbl>
       <w:tblPr>
-        <w:tblW w:w="10347" w:type="dxa"/>
+        <w:tblW w:w="10297" w:type="dxa"/>
         <w:tblBorders>
           <w:top w:val="single" w:sz="4" w:space="0" w:color="auto"/>
           <w:left w:val="single" w:sz="4" w:space="0" w:color="auto"/>
@@ -191,22 +184,20 @@
         <w:tblLook w:val="01E0" w:firstRow="1" w:lastRow="1" w:firstColumn="1" w:lastColumn="1" w:noHBand="0" w:noVBand="0"/>
       </w:tblPr>
       <w:tblGrid>
-        <w:gridCol w:w="6102"/>
-        <w:gridCol w:w="4245"/>
+        <w:gridCol w:w="6072"/>
+        <w:gridCol w:w="4225"/>
       </w:tblGrid>
       <w:tr>
         <w:trPr>
-          <w:trHeight w:val="146"/>
+          <w:trHeight w:val="148"/>
         </w:trPr>
         <w:tc>
           <w:tcPr>
-            <w:tcW w:w="6102" w:type="dxa"/>
-            <w:shd w:val="clear" w:color="auto" w:fill="auto"/>
-            <w:vAlign w:val="center"/>
-          </w:tcPr>
-          <w:p>
-            <w:pPr>
-              <w:jc w:val="center"/>
+            <w:tcW w:w="6072" w:type="dxa"/>
+            <w:shd w:val="clear" w:color="auto" w:fill="auto"/>
+          </w:tcPr>
+          <w:p>
+            <w:pPr>
               <w:rPr>
                 <w:b/>
               </w:rPr>
@@ -215,29 +206,14 @@
               <w:rPr>
                 <w:b/>
               </w:rPr>
-              <w:t>Перечень сведений</w:t>
-            </w:r>
-          </w:p>
-          <w:p>
-            <w:pPr>
-              <w:jc w:val="center"/>
-              <w:rPr>
-                <w:b/>
-              </w:rPr>
-            </w:pPr>
-            <w:r>
-              <w:rPr>
-                <w:b/>
-              </w:rPr>
-              <w:t>о рабочей программе дисциплины</w:t>
-            </w:r>
-          </w:p>
-        </w:tc>
-        <w:tc>
-          <w:tcPr>
-            <w:tcW w:w="4245" w:type="dxa"/>
-            <w:shd w:val="clear" w:color="auto" w:fill="auto"/>
-            <w:vAlign w:val="center"/>
+              <w:t>Перечень сведений о рабочей программе модуля</w:t>
+            </w:r>
+          </w:p>
+        </w:tc>
+        <w:tc>
+          <w:tcPr>
+            <w:tcW w:w="4225" w:type="dxa"/>
+            <w:shd w:val="clear" w:color="auto" w:fill="auto"/>
           </w:tcPr>
           <w:p>
             <w:pPr>
@@ -257,19 +233,14 @@
       </w:tr>
       <w:tr>
         <w:trPr>
-          <w:trHeight w:val="328"/>
+          <w:trHeight w:val="332"/>
         </w:trPr>
         <w:tc>
           <w:tcPr>
-            <w:tcW w:w="6102" w:type="dxa"/>
-            <w:shd w:val="clear" w:color="auto" w:fill="auto"/>
-          </w:tcPr>
-          <w:p>
-            <w:pPr>
-              <w:tabs>
-                <w:tab w:val="center" w:pos="2943"/>
-              </w:tabs>
-            </w:pPr>
+            <w:tcW w:w="6072" w:type="dxa"/>
+            <w:shd w:val="clear" w:color="auto" w:fill="auto"/>
+          </w:tcPr>
+          <w:p>
             <w:r>
               <w:rPr>
                 <w:b/>
@@ -282,29 +253,36 @@
               </w:rPr>
               <w:tab/>
             </w:r>
-          </w:p>
-          <w:p>
-            <w:pPr>
-              <w:jc w:val="center"/>
+            <w:r>
+              <w:t>М</w:t>
+            </w:r>
+            <w:proofErr w:type="gramStart"/>
+            <w:r>
+              <w:t>1</w:t>
+            </w:r>
+            <w:proofErr w:type="gramEnd"/>
+            <w:r>
+              <w:t>.10</w:t>
+            </w:r>
+          </w:p>
+          <w:p>
+            <w:r>
+              <w:t>Современные сетевые технологии</w:t>
+            </w:r>
+          </w:p>
+        </w:tc>
+        <w:tc>
+          <w:tcPr>
+            <w:tcW w:w="4225" w:type="dxa"/>
+            <w:shd w:val="clear" w:color="auto" w:fill="auto"/>
+          </w:tcPr>
+          <w:p>
+            <w:pPr>
+              <w:jc w:val="both"/>
             </w:pPr>
             <w:r>
               <w:rPr>
                 <w:b/>
-                <w:color w:val="000000"/>
-              </w:rPr>
-              <w:t>Современные сетевые технологии</w:t>
-            </w:r>
-          </w:p>
-        </w:tc>
-        <w:tc>
-          <w:tcPr>
-            <w:tcW w:w="4245" w:type="dxa"/>
-            <w:shd w:val="clear" w:color="auto" w:fill="auto"/>
-          </w:tcPr>
-          <w:p>
-            <w:r>
-              <w:rPr>
-                <w:b/>
               </w:rPr>
               <w:t>Код модуля</w:t>
             </w:r>
@@ -313,18 +291,8 @@
             </w:r>
           </w:p>
           <w:p>
-            <w:pPr>
-              <w:rPr>
-                <w:color w:val="000000"/>
-              </w:rPr>
-            </w:pPr>
-            <w:r>
-              <w:t xml:space="preserve">                          </w:t>
-            </w:r>
-            <w:r>
-              <w:rPr>
-                <w:b/>
-                <w:color w:val="000000"/>
+            <w:r>
+              <w:rPr>
                 <w:lang w:eastAsia="ru-RU"/>
               </w:rPr>
               <w:t>1129979</w:t>
@@ -334,364 +302,256 @@
       </w:tr>
       <w:tr>
         <w:trPr>
-          <w:trHeight w:val="869"/>
+          <w:trHeight w:val="332"/>
         </w:trPr>
         <w:tc>
           <w:tcPr>
-            <w:tcW w:w="6102" w:type="dxa"/>
-            <w:shd w:val="clear" w:color="auto" w:fill="auto"/>
-          </w:tcPr>
-          <w:p>
-            <w:pPr>
+            <w:tcW w:w="6072" w:type="dxa"/>
+            <w:shd w:val="clear" w:color="auto" w:fill="auto"/>
+          </w:tcPr>
+          <w:p>
+            <w:r>
               <w:rPr>
                 <w:b/>
               </w:rPr>
-            </w:pPr>
-            <w:r>
+              <w:t>Образовательная программа</w:t>
+            </w:r>
+          </w:p>
+          <w:p>
+            <w:r>
+              <w:rPr>
+                <w:iCs/>
+                <w:spacing w:val="-1"/>
+              </w:rPr>
+              <w:t>Информатика и вычислительная техника</w:t>
+            </w:r>
+          </w:p>
+        </w:tc>
+        <w:tc>
+          <w:tcPr>
+            <w:tcW w:w="4225" w:type="dxa"/>
+            <w:shd w:val="clear" w:color="auto" w:fill="auto"/>
+          </w:tcPr>
+          <w:p>
+            <w:pPr>
+              <w:jc w:val="both"/>
               <w:rPr>
                 <w:b/>
               </w:rPr>
-              <w:t>Образовательная программа</w:t>
-            </w:r>
+            </w:pPr>
             <w:r>
               <w:rPr>
                 <w:b/>
               </w:rPr>
-              <w:t xml:space="preserve"> </w:t>
-            </w:r>
-          </w:p>
-          <w:p>
-            <w:pPr>
-              <w:jc w:val="center"/>
-              <w:rPr>
-                <w:color w:val="000000"/>
-              </w:rPr>
-            </w:pPr>
+              <w:t>Код ОП</w:t>
+            </w:r>
             <w:r>
               <w:rPr>
                 <w:b/>
-                <w:iCs/>
-                <w:color w:val="000000"/>
-                <w:spacing w:val="-1"/>
-              </w:rPr>
-              <w:t>Информатика и вычислительная техника</w:t>
-            </w:r>
-          </w:p>
-          <w:p>
-            <w:pPr>
-              <w:tabs>
-                <w:tab w:val="left" w:pos="4080"/>
-              </w:tabs>
-            </w:pPr>
-            <w:r>
+              </w:rPr>
               <w:tab/>
             </w:r>
-          </w:p>
-        </w:tc>
-        <w:tc>
-          <w:tcPr>
-            <w:tcW w:w="4245" w:type="dxa"/>
-            <w:shd w:val="clear" w:color="auto" w:fill="auto"/>
-          </w:tcPr>
-          <w:p>
-            <w:pPr>
+            <w:r>
               <w:rPr>
                 <w:b/>
-                <w:i/>
-                <w:color w:val="000000"/>
-              </w:rPr>
+              </w:rPr>
+              <w:tab/>
+            </w:r>
+            <w:r>
+              <w:t>09.03.01/01.01</w:t>
+            </w:r>
+          </w:p>
+          <w:p>
+            <w:pPr>
+              <w:jc w:val="both"/>
             </w:pPr>
             <w:r>
               <w:rPr>
                 <w:b/>
               </w:rPr>
-              <w:t>Код ОП</w:t>
-            </w:r>
-            <w:r>
-              <w:t xml:space="preserve"> </w:t>
-            </w:r>
-            <w:r>
+              <w:t>Учебный план</w:t>
+            </w:r>
+            <w:r>
+              <w:rPr>
+                <w:b/>
+              </w:rPr>
               <w:tab/>
             </w:r>
             <w:r>
-              <w:tab/>
-            </w:r>
-            <w:r>
-              <w:rPr>
-                <w:b/>
-                <w:color w:val="000000"/>
-              </w:rPr>
-              <w:t>09.03.0</w:t>
-            </w:r>
-            <w:r>
-              <w:rPr>
-                <w:b/>
-                <w:color w:val="000000"/>
-              </w:rPr>
-              <w:t>1</w:t>
-            </w:r>
-            <w:r>
-              <w:rPr>
-                <w:b/>
-                <w:color w:val="000000"/>
-              </w:rPr>
-              <w:t>/0</w:t>
-            </w:r>
-            <w:r>
-              <w:rPr>
-                <w:b/>
-                <w:color w:val="000000"/>
-              </w:rPr>
-              <w:t>1</w:t>
-            </w:r>
-            <w:r>
-              <w:rPr>
-                <w:b/>
-                <w:color w:val="000000"/>
-              </w:rPr>
-              <w:t>.01</w:t>
-            </w:r>
-          </w:p>
-          <w:p>
-            <w:pPr>
-              <w:rPr>
-                <w:i/>
-                <w:color w:val="000000"/>
-              </w:rPr>
-            </w:pPr>
-            <w:r>
-              <w:rPr>
-                <w:b/>
-                <w:color w:val="000000"/>
-              </w:rPr>
-              <w:t>Учебный план</w:t>
-            </w:r>
-            <w:r>
-              <w:rPr>
-                <w:b/>
-                <w:color w:val="000000"/>
-              </w:rPr>
-              <w:tab/>
-            </w:r>
-            <w:r>
-              <w:rPr>
-                <w:b/>
-                <w:color w:val="000000"/>
-              </w:rPr>
-              <w:t>5435</w:t>
-            </w:r>
-            <w:r>
-              <w:rPr>
-                <w:b/>
-                <w:color w:val="000000"/>
-              </w:rPr>
-              <w:t xml:space="preserve"> (версия </w:t>
-            </w:r>
-            <w:r>
-              <w:rPr>
-                <w:b/>
-                <w:color w:val="000000"/>
-              </w:rPr>
-              <w:t>3</w:t>
-            </w:r>
-            <w:r>
-              <w:rPr>
-                <w:b/>
-                <w:color w:val="000000"/>
-              </w:rPr>
-              <w:t>)</w:t>
-            </w:r>
-          </w:p>
-          <w:p/>
+              <w:t>5435 (версия 3)</w:t>
+            </w:r>
+          </w:p>
         </w:tc>
       </w:tr>
       <w:tr>
         <w:trPr>
-          <w:trHeight w:val="328"/>
+          <w:trHeight w:val="332"/>
         </w:trPr>
         <w:tc>
           <w:tcPr>
-            <w:tcW w:w="6102" w:type="dxa"/>
-            <w:shd w:val="clear" w:color="auto" w:fill="auto"/>
-          </w:tcPr>
-          <w:p>
-            <w:r>
+            <w:tcW w:w="6072" w:type="dxa"/>
+            <w:shd w:val="clear" w:color="auto" w:fill="auto"/>
+          </w:tcPr>
+          <w:p>
+            <w:pPr>
               <w:rPr>
                 <w:b/>
               </w:rPr>
-              <w:t>Направление подготовки</w:t>
-            </w:r>
-            <w:r>
-              <w:t xml:space="preserve"> </w:t>
-            </w:r>
-          </w:p>
-          <w:p>
-            <w:pPr>
-              <w:jc w:val="center"/>
-              <w:rPr>
-                <w:color w:val="000000"/>
-              </w:rPr>
             </w:pPr>
             <w:r>
               <w:rPr>
                 <w:b/>
-                <w:iCs/>
-                <w:color w:val="000000"/>
-                <w:spacing w:val="-1"/>
-              </w:rPr>
-              <w:t>Информатика и вычислительная техника</w:t>
-            </w:r>
-          </w:p>
-        </w:tc>
-        <w:tc>
-          <w:tcPr>
-            <w:tcW w:w="4245" w:type="dxa"/>
-            <w:vMerge w:val="restart"/>
-            <w:shd w:val="clear" w:color="auto" w:fill="auto"/>
-          </w:tcPr>
-          <w:p>
-            <w:pPr>
-              <w:rPr>
-                <w:b/>
-              </w:rPr>
-            </w:pPr>
-            <w:r>
-              <w:rPr>
-                <w:b/>
-              </w:rPr>
-              <w:t xml:space="preserve">Код направления </w:t>
-            </w:r>
-          </w:p>
-          <w:p>
-            <w:pPr>
-              <w:rPr>
-                <w:i/>
-              </w:rPr>
-            </w:pPr>
-            <w:r>
-              <w:rPr>
-                <w:b/>
-              </w:rPr>
-              <w:t>и уровня подготовки</w:t>
-            </w:r>
-            <w:r>
-              <w:t xml:space="preserve"> </w:t>
-            </w:r>
-          </w:p>
-          <w:p>
-            <w:pPr>
-              <w:rPr>
-                <w:b/>
-                <w:color w:val="0070C0"/>
-              </w:rPr>
-            </w:pPr>
-            <w:r>
+              </w:rPr>
+              <w:t>Траектория образовательной программы (ТОП)</w:t>
+            </w:r>
+          </w:p>
+        </w:tc>
+        <w:tc>
+          <w:tcPr>
+            <w:tcW w:w="4225" w:type="dxa"/>
+            <w:shd w:val="clear" w:color="auto" w:fill="auto"/>
+          </w:tcPr>
+          <w:p>
+            <w:pPr>
+              <w:jc w:val="both"/>
               <w:rPr>
                 <w:b/>
                 <w:i/>
               </w:rPr>
-              <w:tab/>
-            </w:r>
-            <w:r>
-              <w:rPr>
-                <w:b/>
+            </w:pPr>
+            <w:r>
+              <w:rPr>
                 <w:i/>
               </w:rPr>
-              <w:tab/>
-            </w:r>
-            <w:r>
-              <w:rPr>
-                <w:b/>
-                <w:i/>
-              </w:rPr>
-              <w:tab/>
-            </w:r>
-            <w:r>
-              <w:rPr>
-                <w:b/>
-              </w:rPr>
-              <w:t>09.03.0</w:t>
-            </w:r>
-            <w:r>
-              <w:rPr>
-                <w:b/>
-              </w:rPr>
-              <w:t>1</w:t>
+              <w:t>Без траекторий</w:t>
             </w:r>
           </w:p>
         </w:tc>
       </w:tr>
       <w:tr>
         <w:trPr>
-          <w:trHeight w:val="328"/>
+          <w:trHeight w:val="332"/>
         </w:trPr>
         <w:tc>
           <w:tcPr>
-            <w:tcW w:w="6102" w:type="dxa"/>
-            <w:shd w:val="clear" w:color="auto" w:fill="auto"/>
-          </w:tcPr>
-          <w:p>
-            <w:pPr>
-              <w:rPr>
-                <w:color w:val="000000"/>
-                <w:lang w:val="en-US"/>
-              </w:rPr>
-            </w:pPr>
+            <w:tcW w:w="6072" w:type="dxa"/>
+            <w:shd w:val="clear" w:color="auto" w:fill="auto"/>
+          </w:tcPr>
+          <w:p>
             <w:r>
               <w:rPr>
                 <w:b/>
               </w:rPr>
-              <w:t xml:space="preserve">Уровень </w:t>
-            </w:r>
+              <w:t>Направление подготовки</w:t>
+            </w:r>
+            <w:r>
+              <w:t xml:space="preserve"> </w:t>
+            </w:r>
+          </w:p>
+          <w:p>
+            <w:r>
+              <w:rPr>
+                <w:iCs/>
+                <w:spacing w:val="-1"/>
+              </w:rPr>
+              <w:t>Информатика и вычислительная техника</w:t>
+            </w:r>
+          </w:p>
+        </w:tc>
+        <w:tc>
+          <w:tcPr>
+            <w:tcW w:w="4225" w:type="dxa"/>
+            <w:vMerge w:val="restart"/>
+            <w:shd w:val="clear" w:color="auto" w:fill="auto"/>
+          </w:tcPr>
+          <w:p>
+            <w:pPr>
+              <w:jc w:val="both"/>
+            </w:pPr>
             <w:r>
               <w:rPr>
                 <w:b/>
-                <w:color w:val="000000"/>
-              </w:rPr>
-              <w:t>подготовки</w:t>
-            </w:r>
-          </w:p>
-          <w:p>
-            <w:proofErr w:type="spellStart"/>
-            <w:r>
-              <w:rPr>
-                <w:iCs/>
-                <w:color w:val="000000"/>
-                <w:spacing w:val="-1"/>
-              </w:rPr>
-              <w:t>бакалавриат</w:t>
-            </w:r>
-            <w:proofErr w:type="spellEnd"/>
-          </w:p>
-        </w:tc>
-        <w:tc>
-          <w:tcPr>
-            <w:tcW w:w="4245" w:type="dxa"/>
-            <w:vMerge/>
-            <w:shd w:val="clear" w:color="auto" w:fill="auto"/>
-          </w:tcPr>
-          <w:p/>
+              </w:rPr>
+              <w:t>Код направления и уровня подготовки</w:t>
+            </w:r>
+            <w:r>
+              <w:t xml:space="preserve"> </w:t>
+            </w:r>
+          </w:p>
+          <w:p>
+            <w:pPr>
+              <w:jc w:val="both"/>
+            </w:pPr>
+            <w:r>
+              <w:t>09.03.01</w:t>
+            </w:r>
+          </w:p>
         </w:tc>
       </w:tr>
       <w:tr>
         <w:trPr>
-          <w:trHeight w:val="328"/>
+          <w:trHeight w:val="332"/>
         </w:trPr>
         <w:tc>
           <w:tcPr>
-            <w:tcW w:w="6102" w:type="dxa"/>
-            <w:shd w:val="clear" w:color="auto" w:fill="auto"/>
-          </w:tcPr>
-          <w:p>
-            <w:pPr>
+            <w:tcW w:w="6072" w:type="dxa"/>
+            <w:shd w:val="clear" w:color="auto" w:fill="auto"/>
+          </w:tcPr>
+          <w:p>
+            <w:r>
               <w:rPr>
                 <w:b/>
               </w:rPr>
-            </w:pPr>
-            <w:r>
+              <w:t>Уровень подготовки</w:t>
+            </w:r>
+            <w:r>
+              <w:t xml:space="preserve"> </w:t>
+            </w:r>
+          </w:p>
+          <w:p>
+            <w:proofErr w:type="spellStart"/>
+            <w:r>
+              <w:rPr>
+                <w:iCs/>
+                <w:spacing w:val="-1"/>
+              </w:rPr>
+              <w:t>бакалавриат</w:t>
+            </w:r>
+            <w:proofErr w:type="spellEnd"/>
+          </w:p>
+        </w:tc>
+        <w:tc>
+          <w:tcPr>
+            <w:tcW w:w="4225" w:type="dxa"/>
+            <w:vMerge/>
+            <w:shd w:val="clear" w:color="auto" w:fill="auto"/>
+          </w:tcPr>
+          <w:p>
+            <w:pPr>
+              <w:jc w:val="both"/>
+            </w:pPr>
+          </w:p>
+        </w:tc>
+      </w:tr>
+      <w:tr>
+        <w:trPr>
+          <w:trHeight w:val="332"/>
+        </w:trPr>
+        <w:tc>
+          <w:tcPr>
+            <w:tcW w:w="6072" w:type="dxa"/>
+            <w:shd w:val="clear" w:color="auto" w:fill="auto"/>
+          </w:tcPr>
+          <w:p>
+            <w:pPr>
               <w:rPr>
                 <w:b/>
               </w:rPr>
+            </w:pPr>
+            <w:r>
+              <w:rPr>
+                <w:b/>
+              </w:rPr>
               <w:t>ФГОС</w:t>
             </w:r>
             <w:r>
@@ -704,7 +564,7 @@
         </w:tc>
         <w:tc>
           <w:tcPr>
-            <w:tcW w:w="4245" w:type="dxa"/>
+            <w:tcW w:w="4225" w:type="dxa"/>
             <w:shd w:val="clear" w:color="auto" w:fill="auto"/>
           </w:tcPr>
           <w:p>
@@ -726,96 +586,13 @@
               <w:rPr>
                 <w:b/>
               </w:rPr>
-              <w:t xml:space="preserve"> РФ об утверждении  ФГОС </w:t>
-            </w:r>
-            <w:proofErr w:type="gramStart"/>
-            <w:r>
-              <w:rPr>
-                <w:b/>
-              </w:rPr>
-              <w:t>ВО</w:t>
-            </w:r>
-            <w:proofErr w:type="gramEnd"/>
-            <w:r>
-              <w:t xml:space="preserve">: </w:t>
-            </w:r>
-          </w:p>
-          <w:p>
-            <w:pPr>
-              <w:rPr>
-                <w:b/>
-                <w:color w:val="000000"/>
-              </w:rPr>
-            </w:pPr>
-            <w:r>
-              <w:rPr>
-                <w:b/>
-                <w:color w:val="000000"/>
-              </w:rPr>
-              <w:tab/>
-            </w:r>
-            <w:r>
-              <w:rPr>
-                <w:b/>
-                <w:color w:val="000000"/>
-              </w:rPr>
-              <w:tab/>
-            </w:r>
-            <w:r>
-              <w:rPr>
-                <w:b/>
-                <w:color w:val="000000"/>
-              </w:rPr>
-              <w:t>09</w:t>
-            </w:r>
-            <w:r>
-              <w:rPr>
-                <w:b/>
-                <w:color w:val="000000"/>
-              </w:rPr>
-              <w:t>.0</w:t>
-            </w:r>
-            <w:r>
-              <w:rPr>
-                <w:b/>
-                <w:color w:val="000000"/>
-              </w:rPr>
-              <w:t>2</w:t>
-            </w:r>
-            <w:r>
-              <w:rPr>
-                <w:b/>
-                <w:color w:val="000000"/>
-              </w:rPr>
-              <w:t>.201</w:t>
-            </w:r>
-            <w:r>
-              <w:rPr>
-                <w:b/>
-                <w:color w:val="000000"/>
-              </w:rPr>
-              <w:t>6</w:t>
-            </w:r>
-            <w:r>
-              <w:rPr>
-                <w:b/>
-                <w:color w:val="000000"/>
-              </w:rPr>
-              <w:t xml:space="preserve"> г. №</w:t>
-            </w:r>
-            <w:r>
-              <w:rPr>
-                <w:b/>
-                <w:color w:val="000000"/>
-              </w:rPr>
-              <w:t xml:space="preserve"> </w:t>
-            </w:r>
-            <w:r>
-              <w:rPr>
-                <w:b/>
-                <w:color w:val="000000"/>
-              </w:rPr>
-              <w:t>41030</w:t>
+              <w:t xml:space="preserve"> РФ об утверждении  ФГОС ВО</w:t>
+            </w:r>
+            <w:r>
+              <w:t xml:space="preserve">:  </w:t>
+            </w:r>
+            <w:r>
+              <w:t>09.02.2016 г. № 41030</w:t>
             </w:r>
           </w:p>
         </w:tc>
@@ -1154,7 +931,7 @@
               <w:jc w:val="center"/>
             </w:pPr>
             <w:r>
-              <w:t xml:space="preserve">Уколов Станислав Сергеевич </w:t>
+              <w:t>Петунин Александр Александрович</w:t>
             </w:r>
           </w:p>
         </w:tc>
@@ -1175,7 +952,7 @@
               <w:jc w:val="center"/>
             </w:pPr>
             <w:r>
-              <w:t>-</w:t>
+              <w:t>д.т.н.</w:t>
             </w:r>
           </w:p>
         </w:tc>
@@ -1196,7 +973,7 @@
               <w:jc w:val="center"/>
             </w:pPr>
             <w:r>
-              <w:t>Ассистент</w:t>
+              <w:t>Профессор</w:t>
             </w:r>
           </w:p>
         </w:tc>
@@ -1241,12 +1018,140 @@
           </w:p>
         </w:tc>
       </w:tr>
+      <w:tr>
+        <w:trPr>
+          <w:trHeight w:val="176"/>
+        </w:trPr>
+        <w:tc>
+          <w:tcPr>
+            <w:tcW w:w="567" w:type="dxa"/>
+            <w:tcBorders>
+              <w:top w:val="single" w:sz="4" w:space="0" w:color="000000"/>
+              <w:left w:val="single" w:sz="4" w:space="0" w:color="000000"/>
+              <w:bottom w:val="single" w:sz="4" w:space="0" w:color="000000"/>
+            </w:tcBorders>
+            <w:shd w:val="clear" w:color="auto" w:fill="auto"/>
+          </w:tcPr>
+          <w:p>
+            <w:pPr>
+              <w:ind w:right="2"/>
+              <w:jc w:val="center"/>
+            </w:pPr>
+            <w:r>
+              <w:t>2</w:t>
+            </w:r>
+          </w:p>
+        </w:tc>
+        <w:tc>
+          <w:tcPr>
+            <w:tcW w:w="2339" w:type="dxa"/>
+            <w:tcBorders>
+              <w:top w:val="single" w:sz="4" w:space="0" w:color="000000"/>
+              <w:left w:val="single" w:sz="4" w:space="0" w:color="000000"/>
+              <w:bottom w:val="single" w:sz="4" w:space="0" w:color="000000"/>
+            </w:tcBorders>
+            <w:shd w:val="clear" w:color="auto" w:fill="auto"/>
+          </w:tcPr>
+          <w:p>
+            <w:pPr>
+              <w:snapToGrid w:val="0"/>
+              <w:ind w:right="2"/>
+              <w:jc w:val="center"/>
+            </w:pPr>
+            <w:r>
+              <w:t xml:space="preserve">Уколов Станислав Сергеевич </w:t>
+            </w:r>
+          </w:p>
+        </w:tc>
+        <w:tc>
+          <w:tcPr>
+            <w:tcW w:w="2056" w:type="dxa"/>
+            <w:tcBorders>
+              <w:top w:val="single" w:sz="4" w:space="0" w:color="000000"/>
+              <w:left w:val="single" w:sz="4" w:space="0" w:color="000000"/>
+              <w:bottom w:val="single" w:sz="4" w:space="0" w:color="000000"/>
+            </w:tcBorders>
+            <w:shd w:val="clear" w:color="auto" w:fill="auto"/>
+          </w:tcPr>
+          <w:p>
+            <w:pPr>
+              <w:snapToGrid w:val="0"/>
+              <w:ind w:right="2"/>
+              <w:jc w:val="center"/>
+            </w:pPr>
+            <w:r>
+              <w:t>-</w:t>
+            </w:r>
+          </w:p>
+        </w:tc>
+        <w:tc>
+          <w:tcPr>
+            <w:tcW w:w="1559" w:type="dxa"/>
+            <w:tcBorders>
+              <w:top w:val="single" w:sz="4" w:space="0" w:color="000000"/>
+              <w:left w:val="single" w:sz="4" w:space="0" w:color="000000"/>
+              <w:bottom w:val="single" w:sz="4" w:space="0" w:color="000000"/>
+            </w:tcBorders>
+            <w:shd w:val="clear" w:color="auto" w:fill="auto"/>
+          </w:tcPr>
+          <w:p>
+            <w:pPr>
+              <w:snapToGrid w:val="0"/>
+              <w:ind w:right="2"/>
+              <w:jc w:val="center"/>
+            </w:pPr>
+            <w:r>
+              <w:t>Ассистент</w:t>
+            </w:r>
+          </w:p>
+        </w:tc>
+        <w:tc>
+          <w:tcPr>
+            <w:tcW w:w="2126" w:type="dxa"/>
+            <w:tcBorders>
+              <w:top w:val="single" w:sz="4" w:space="0" w:color="000000"/>
+              <w:left w:val="single" w:sz="4" w:space="0" w:color="000000"/>
+              <w:bottom w:val="single" w:sz="4" w:space="0" w:color="000000"/>
+            </w:tcBorders>
+            <w:shd w:val="clear" w:color="auto" w:fill="auto"/>
+          </w:tcPr>
+          <w:p>
+            <w:pPr>
+              <w:snapToGrid w:val="0"/>
+              <w:ind w:right="2"/>
+              <w:jc w:val="center"/>
+            </w:pPr>
+            <w:r>
+              <w:t>Информационных технологий и автоматизации проектирования</w:t>
+            </w:r>
+          </w:p>
+        </w:tc>
+        <w:tc>
+          <w:tcPr>
+            <w:tcW w:w="1390" w:type="dxa"/>
+            <w:tcBorders>
+              <w:top w:val="single" w:sz="4" w:space="0" w:color="000000"/>
+              <w:left w:val="single" w:sz="4" w:space="0" w:color="000000"/>
+              <w:bottom w:val="single" w:sz="4" w:space="0" w:color="000000"/>
+              <w:right w:val="single" w:sz="4" w:space="0" w:color="000000"/>
+            </w:tcBorders>
+            <w:shd w:val="clear" w:color="auto" w:fill="auto"/>
+          </w:tcPr>
+          <w:p>
+            <w:pPr>
+              <w:snapToGrid w:val="0"/>
+              <w:ind w:right="2"/>
+              <w:jc w:val="center"/>
+            </w:pPr>
+          </w:p>
+        </w:tc>
+      </w:tr>
     </w:tbl>
     <w:p>
       <w:pPr>
         <w:jc w:val="both"/>
         <w:rPr>
-          <w:b/>
+          <w:spacing w:val="-3"/>
         </w:rPr>
       </w:pPr>
     </w:p>
@@ -1256,13 +1161,7 @@
         <w:jc w:val="both"/>
       </w:pPr>
       <w:r>
-        <w:t xml:space="preserve">Руководитель модуля                                                                                              </w:t>
-      </w:r>
-      <w:r>
-        <w:rPr>
-          <w:color w:val="000000"/>
-        </w:rPr>
-        <w:t>С.С. Уколов</w:t>
+        <w:t>Руководитель модуля                                                                                              С.С. Уколов</w:t>
       </w:r>
     </w:p>
     <w:p>
@@ -1371,13 +1270,8 @@
         <w:jc w:val="both"/>
       </w:pPr>
       <w:r>
-        <w:t xml:space="preserve">Н.Р. </w:t>
-      </w:r>
-      <w:proofErr w:type="spellStart"/>
-      <w:r>
-        <w:t>Спиричева</w:t>
-      </w:r>
-      <w:proofErr w:type="spellEnd"/>
+        <w:t>А.А. Петунин</w:t>
+      </w:r>
     </w:p>
     <w:p>
       <w:pPr>
@@ -1404,9 +1298,10 @@
     </w:p>
     <w:p>
       <w:pPr>
-        <w:spacing w:line="360" w:lineRule="auto"/>
-        <w:ind w:firstLine="720"/>
         <w:jc w:val="both"/>
+        <w:rPr>
+          <w:spacing w:val="-3"/>
+        </w:rPr>
       </w:pPr>
       <w:r>
         <w:t>Дирекция образовательных программ</w:t>
@@ -1471,7 +1366,7 @@
       <w:r>
         <w:instrText xml:space="preserve"> TC "</w:instrText>
       </w:r>
-      <w:bookmarkStart w:id="0" w:name="_Toc463805971"/>
+      <w:bookmarkStart w:id="1" w:name="_Toc475449955"/>
       <w:r>
         <w:rPr>
           <w:b/>
@@ -1480,7 +1375,7 @@
         </w:rPr>
         <w:instrText>ОБЩАЯ ХАРАКТЕРИСТИКА ДИСЦИПЛИНЫ</w:instrText>
       </w:r>
-      <w:bookmarkEnd w:id="0"/>
+      <w:bookmarkEnd w:id="1"/>
       <w:r>
         <w:instrText xml:space="preserve">" \f C \l "1" </w:instrText>
       </w:r>
@@ -1527,7 +1422,7 @@
         </w:rPr>
         <w:instrText xml:space="preserve"> TC "</w:instrText>
       </w:r>
-      <w:bookmarkStart w:id="1" w:name="_Toc463805972"/>
+      <w:bookmarkStart w:id="2" w:name="_Toc475449956"/>
       <w:r>
         <w:rPr>
           <w:b/>
@@ -1535,7 +1430,7 @@
         </w:rPr>
         <w:instrText>Аннотация содержания дисциплины</w:instrText>
       </w:r>
-      <w:bookmarkEnd w:id="1"/>
+      <w:bookmarkEnd w:id="2"/>
       <w:r>
         <w:rPr>
           <w:b/>
@@ -1958,7 +1853,7 @@
         </w:rPr>
         <w:instrText xml:space="preserve"> TC "</w:instrText>
       </w:r>
-      <w:bookmarkStart w:id="2" w:name="_Toc463805973"/>
+      <w:bookmarkStart w:id="3" w:name="_Toc475449957"/>
       <w:r>
         <w:rPr>
           <w:b/>
@@ -1966,7 +1861,7 @@
         </w:rPr>
         <w:instrText>Язык реализации программы</w:instrText>
       </w:r>
-      <w:bookmarkEnd w:id="2"/>
+      <w:bookmarkEnd w:id="3"/>
       <w:r>
         <w:rPr>
           <w:b/>
@@ -2036,7 +1931,7 @@
         </w:rPr>
         <w:instrText xml:space="preserve"> TC "</w:instrText>
       </w:r>
-      <w:bookmarkStart w:id="3" w:name="_Toc463805974"/>
+      <w:bookmarkStart w:id="4" w:name="_Toc475449958"/>
       <w:r>
         <w:rPr>
           <w:b/>
@@ -2044,7 +1939,7 @@
         </w:rPr>
         <w:instrText>Планируемые результаты обучения по дисциплине</w:instrText>
       </w:r>
-      <w:bookmarkEnd w:id="3"/>
+      <w:bookmarkEnd w:id="4"/>
       <w:r>
         <w:rPr>
           <w:b/>
@@ -2259,6 +2154,7 @@
         <w:rPr>
           <w:iCs/>
         </w:rPr>
+        <w:lastRenderedPageBreak/>
         <w:t>В результате изучения</w:t>
       </w:r>
       <w:r>
@@ -2299,7 +2195,6 @@
           <w:b/>
           <w:iCs/>
         </w:rPr>
-        <w:lastRenderedPageBreak/>
         <w:t>Объем дисциплины</w:t>
       </w:r>
       <w:r>
@@ -2316,7 +2211,7 @@
         </w:rPr>
         <w:instrText xml:space="preserve"> TC "</w:instrText>
       </w:r>
-      <w:bookmarkStart w:id="4" w:name="_Toc463805975"/>
+      <w:bookmarkStart w:id="5" w:name="_Toc475449959"/>
       <w:r>
         <w:rPr>
           <w:b/>
@@ -2324,7 +2219,7 @@
         </w:rPr>
         <w:instrText>Объем дисциплины</w:instrText>
       </w:r>
-      <w:bookmarkEnd w:id="4"/>
+      <w:bookmarkEnd w:id="5"/>
       <w:r>
         <w:rPr>
           <w:b/>
@@ -3823,8 +3718,6 @@
             </w:pPr>
           </w:p>
         </w:tc>
-        <w:bookmarkStart w:id="5" w:name="_GoBack"/>
-        <w:bookmarkEnd w:id="5"/>
       </w:tr>
       <w:tr>
         <w:trPr>
@@ -4043,7 +3936,7 @@
       <w:r>
         <w:instrText xml:space="preserve"> TC "</w:instrText>
       </w:r>
-      <w:bookmarkStart w:id="6" w:name="_Toc463805976"/>
+      <w:bookmarkStart w:id="6" w:name="_Toc475449960"/>
       <w:r>
         <w:rPr>
           <w:b/>
@@ -4407,7 +4300,7 @@
       <w:r>
         <w:instrText xml:space="preserve"> TC "</w:instrText>
       </w:r>
-      <w:bookmarkStart w:id="7" w:name="_Toc463805977"/>
+      <w:bookmarkStart w:id="7" w:name="_Toc475449961"/>
       <w:r>
         <w:rPr>
           <w:b/>
@@ -4463,7 +4356,7 @@
         </w:rPr>
         <w:instrText xml:space="preserve"> TC "</w:instrText>
       </w:r>
-      <w:bookmarkStart w:id="8" w:name="_Toc463805978"/>
+      <w:bookmarkStart w:id="8" w:name="_Toc475449962"/>
       <w:r>
         <w:rPr>
           <w:b/>
@@ -10090,7 +9983,7 @@
       <w:r>
         <w:instrText xml:space="preserve"> TC "</w:instrText>
       </w:r>
-      <w:bookmarkStart w:id="9" w:name="_Toc463805979"/>
+      <w:bookmarkStart w:id="9" w:name="_Toc475449963"/>
       <w:r>
         <w:rPr>
           <w:b/>
@@ -10146,7 +10039,7 @@
         </w:rPr>
         <w:instrText xml:space="preserve"> TC "</w:instrText>
       </w:r>
-      <w:bookmarkStart w:id="10" w:name="_Toc463805980"/>
+      <w:bookmarkStart w:id="10" w:name="_Toc475449964"/>
       <w:r>
         <w:rPr>
           <w:b/>
@@ -10219,7 +10112,7 @@
         </w:rPr>
         <w:instrText xml:space="preserve"> TC "</w:instrText>
       </w:r>
-      <w:bookmarkStart w:id="11" w:name="_Toc463805981"/>
+      <w:bookmarkStart w:id="11" w:name="_Toc475449965"/>
       <w:r>
         <w:rPr>
           <w:b/>
@@ -10292,7 +10185,7 @@
         </w:rPr>
         <w:instrText xml:space="preserve"> TC "</w:instrText>
       </w:r>
-      <w:bookmarkStart w:id="12" w:name="_Toc463805982"/>
+      <w:bookmarkStart w:id="12" w:name="_Toc475449966"/>
       <w:r>
         <w:rPr>
           <w:b/>
@@ -10741,7 +10634,7 @@
       <w:r>
         <w:instrText xml:space="preserve"> TC "</w:instrText>
       </w:r>
-      <w:bookmarkStart w:id="13" w:name="_Toc463805983"/>
+      <w:bookmarkStart w:id="13" w:name="_Toc475449967"/>
       <w:r>
         <w:rPr>
           <w:b/>
@@ -12519,7 +12412,7 @@
       <w:r>
         <w:instrText xml:space="preserve"> TC "</w:instrText>
       </w:r>
-      <w:bookmarkStart w:id="14" w:name="_Toc463805984"/>
+      <w:bookmarkStart w:id="14" w:name="_Toc475449968"/>
       <w:r>
         <w:rPr>
           <w:b/>
@@ -12592,7 +12485,7 @@
       <w:r>
         <w:instrText xml:space="preserve"> TC "</w:instrText>
       </w:r>
-      <w:bookmarkStart w:id="15" w:name="_Toc463805985"/>
+      <w:bookmarkStart w:id="15" w:name="_Toc475449969"/>
       <w:r>
         <w:rPr>
           <w:b/>
@@ -12665,7 +12558,7 @@
       <w:r>
         <w:instrText xml:space="preserve"> TC "</w:instrText>
       </w:r>
-      <w:bookmarkStart w:id="16" w:name="_Toc463805986"/>
+      <w:bookmarkStart w:id="16" w:name="_Toc475449970"/>
       <w:r>
         <w:rPr>
           <w:b/>
@@ -12738,7 +12631,7 @@
       <w:r>
         <w:instrText xml:space="preserve"> TC "</w:instrText>
       </w:r>
-      <w:bookmarkStart w:id="17" w:name="_Toc463805987"/>
+      <w:bookmarkStart w:id="17" w:name="_Toc475449971"/>
       <w:r>
         <w:rPr>
           <w:b/>
@@ -12794,7 +12687,7 @@
         </w:rPr>
         <w:instrText xml:space="preserve"> TC "</w:instrText>
       </w:r>
-      <w:bookmarkStart w:id="18" w:name="_Toc463805988"/>
+      <w:bookmarkStart w:id="18" w:name="_Toc475449972"/>
       <w:r>
         <w:rPr>
           <w:b/>
@@ -12897,6 +12790,7 @@
       </w:pPr>
       <w:proofErr w:type="spellStart"/>
       <w:r>
+        <w:lastRenderedPageBreak/>
         <w:t>Олифер</w:t>
       </w:r>
       <w:proofErr w:type="spellEnd"/>
@@ -13050,7 +12944,7 @@
         </w:rPr>
         <w:instrText xml:space="preserve"> TC "</w:instrText>
       </w:r>
-      <w:bookmarkStart w:id="19" w:name="_Toc463805989"/>
+      <w:bookmarkStart w:id="19" w:name="_Toc475449973"/>
       <w:r>
         <w:rPr>
           <w:b/>
@@ -13087,7 +12981,7 @@
         </w:rPr>
         <w:instrText xml:space="preserve"> TC "</w:instrText>
       </w:r>
-      <w:bookmarkStart w:id="20" w:name="_Toc463805990"/>
+      <w:bookmarkStart w:id="20" w:name="_Toc475449974"/>
       <w:r>
         <w:rPr>
           <w:b/>
@@ -13155,7 +13049,7 @@
         </w:rPr>
         <w:instrText xml:space="preserve"> TC "</w:instrText>
       </w:r>
-      <w:bookmarkStart w:id="21" w:name="_Toc463805991"/>
+      <w:bookmarkStart w:id="21" w:name="_Toc475449975"/>
       <w:r>
         <w:rPr>
           <w:b/>
@@ -13186,7 +13080,6 @@
         <w:jc w:val="both"/>
       </w:pPr>
       <w:r>
-        <w:lastRenderedPageBreak/>
         <w:t>Не используется</w:t>
       </w:r>
     </w:p>
@@ -13224,7 +13117,7 @@
         </w:rPr>
         <w:instrText xml:space="preserve"> TC "</w:instrText>
       </w:r>
-      <w:bookmarkStart w:id="22" w:name="_Toc463805992"/>
+      <w:bookmarkStart w:id="22" w:name="_Toc475449976"/>
       <w:r>
         <w:rPr>
           <w:b/>
@@ -13423,7 +13316,7 @@
         </w:rPr>
         <w:instrText xml:space="preserve"> TC "</w:instrText>
       </w:r>
-      <w:bookmarkStart w:id="23" w:name="_Toc463805993"/>
+      <w:bookmarkStart w:id="23" w:name="_Toc475449977"/>
       <w:r>
         <w:rPr>
           <w:b/>
@@ -13509,7 +13402,7 @@
       <w:r>
         <w:instrText xml:space="preserve"> TC "</w:instrText>
       </w:r>
-      <w:bookmarkStart w:id="24" w:name="_Toc463805994"/>
+      <w:bookmarkStart w:id="24" w:name="_Toc475449978"/>
       <w:r>
         <w:rPr>
           <w:b/>
@@ -13548,7 +13441,15 @@
         <w:fldChar w:fldCharType="begin"/>
       </w:r>
       <w:r>
-        <w:instrText xml:space="preserve"> TC "Сведения об оснащенности дисциплины специализированным и лабораторным оборудованием" \l 2 </w:instrText>
+        <w:instrText xml:space="preserve"> TC "</w:instrText>
+      </w:r>
+      <w:bookmarkStart w:id="25" w:name="_Toc475449979"/>
+      <w:r>
+        <w:instrText>Сведения об оснащенности дисциплины специализированным и лабораторным оборудованием</w:instrText>
+      </w:r>
+      <w:bookmarkEnd w:id="25"/>
+      <w:r>
+        <w:instrText xml:space="preserve">" \l 2 </w:instrText>
       </w:r>
       <w:r>
         <w:fldChar w:fldCharType="end"/>
@@ -13593,14 +13494,14 @@
       <w:r>
         <w:instrText xml:space="preserve"> TC "</w:instrText>
       </w:r>
-      <w:bookmarkStart w:id="25" w:name="_Toc463805995"/>
+      <w:bookmarkStart w:id="26" w:name="_Toc475449980"/>
       <w:r>
         <w:rPr>
           <w:b/>
         </w:rPr>
         <w:instrText>ПРИЛОЖЕНИЕ 1</w:instrText>
       </w:r>
-      <w:bookmarkEnd w:id="25"/>
+      <w:bookmarkEnd w:id="26"/>
       <w:r>
         <w:instrText xml:space="preserve">" \f C \l "1" </w:instrText>
       </w:r>
@@ -13693,7 +13594,8 @@
         </w:rPr>
         <w:instrText xml:space="preserve"> TC "</w:instrText>
       </w:r>
-      <w:bookmarkStart w:id="26" w:name="_Toc353798137"/>
+      <w:bookmarkStart w:id="27" w:name="_Toc353798137"/>
+      <w:bookmarkStart w:id="28" w:name="_Toc475449981"/>
       <w:r>
         <w:rPr>
           <w:rFonts w:ascii="Times New Roman" w:hAnsi="Times New Roman"/>
@@ -13704,7 +13606,8 @@
         </w:rPr>
         <w:instrText>ПРОЦЕДУРЫ КОНТРОЛЯ В РАМКАХ БАЛЛЬНО-РЕЙТИНГОВОЙ СИСТЕМЫ</w:instrText>
       </w:r>
-      <w:bookmarkEnd w:id="26"/>
+      <w:bookmarkEnd w:id="27"/>
+      <w:bookmarkEnd w:id="28"/>
       <w:r>
         <w:rPr>
           <w:rFonts w:ascii="Times New Roman" w:hAnsi="Times New Roman"/>
@@ -14727,14 +14630,14 @@
       <w:r>
         <w:instrText xml:space="preserve"> TC "</w:instrText>
       </w:r>
-      <w:bookmarkStart w:id="27" w:name="_Toc463805996"/>
+      <w:bookmarkStart w:id="29" w:name="_Toc475449982"/>
       <w:r>
         <w:rPr>
           <w:b/>
         </w:rPr>
         <w:instrText>ПРИЛОЖЕНИЕ 2</w:instrText>
       </w:r>
-      <w:bookmarkEnd w:id="27"/>
+      <w:bookmarkEnd w:id="29"/>
       <w:r>
         <w:instrText xml:space="preserve">" \f C \l "1" </w:instrText>
       </w:r>
@@ -14845,14 +14748,14 @@
       <w:r>
         <w:instrText xml:space="preserve"> TC "</w:instrText>
       </w:r>
-      <w:bookmarkStart w:id="28" w:name="_Toc463805997"/>
+      <w:bookmarkStart w:id="30" w:name="_Toc475449983"/>
       <w:r>
         <w:rPr>
           <w:b/>
         </w:rPr>
         <w:instrText>ПРИЛОЖЕНИЕ 3</w:instrText>
       </w:r>
-      <w:bookmarkEnd w:id="28"/>
+      <w:bookmarkEnd w:id="30"/>
       <w:r>
         <w:instrText xml:space="preserve">" \f C \l "1" </w:instrText>
       </w:r>
@@ -15139,7 +15042,7 @@
                 <v:shape id="_x0000_i1025" type="#_x0000_t75" style="width:28.5pt;height:21.75pt" o:ole="">
                   <v:imagedata r:id="rId9" o:title=""/>
                 </v:shape>
-                <o:OLEObject Type="Embed" ProgID="Equation.3" ShapeID="_x0000_i1025" DrawAspect="Content" ObjectID="_1548852829" r:id="rId10"/>
+                <o:OLEObject Type="Embed" ProgID="Equation.3" ShapeID="_x0000_i1025" DrawAspect="Content" ObjectID="_1549191911" r:id="rId10"/>
               </w:object>
             </w:r>
             <w:r>
@@ -15498,7 +15401,7 @@
           <v:shape id="_x0000_i1026" type="#_x0000_t75" style="width:27pt;height:21pt" o:ole="">
             <v:imagedata r:id="rId12" o:title=""/>
           </v:shape>
-          <o:OLEObject Type="Embed" ProgID="Equation.3" ShapeID="_x0000_i1026" DrawAspect="Content" ObjectID="_1548852830" r:id="rId13"/>
+          <o:OLEObject Type="Embed" ProgID="Equation.3" ShapeID="_x0000_i1026" DrawAspect="Content" ObjectID="_1549191912" r:id="rId13"/>
         </w:object>
       </w:r>
       <w:r>
@@ -15681,7 +15584,7 @@
                 <v:shape id="_x0000_i1027" type="#_x0000_t75" style="width:20.25pt;height:21pt" o:ole="">
                   <v:imagedata r:id="rId14" o:title=""/>
                 </v:shape>
-                <o:OLEObject Type="Embed" ProgID="Equation.3" ShapeID="_x0000_i1027" DrawAspect="Content" ObjectID="_1548852831" r:id="rId15"/>
+                <o:OLEObject Type="Embed" ProgID="Equation.3" ShapeID="_x0000_i1027" DrawAspect="Content" ObjectID="_1549191913" r:id="rId15"/>
               </w:object>
             </w:r>
           </w:p>
@@ -16147,7 +16050,7 @@
           <v:shape id="_x0000_i1028" type="#_x0000_t75" style="width:28.5pt;height:21pt" o:ole="">
             <v:imagedata r:id="rId17" o:title=""/>
           </v:shape>
-          <o:OLEObject Type="Embed" ProgID="Equation.3" ShapeID="_x0000_i1028" DrawAspect="Content" ObjectID="_1548852832" r:id="rId18"/>
+          <o:OLEObject Type="Embed" ProgID="Equation.3" ShapeID="_x0000_i1028" DrawAspect="Content" ObjectID="_1549191914" r:id="rId18"/>
         </w:object>
       </w:r>
       <w:r>
@@ -16179,7 +16082,7 @@
           <v:shape id="_x0000_i1029" type="#_x0000_t75" style="width:209.25pt;height:22.5pt" o:ole="">
             <v:imagedata r:id="rId19" o:title=""/>
           </v:shape>
-          <o:OLEObject Type="Embed" ProgID="Equation.3" ShapeID="_x0000_i1029" DrawAspect="Content" ObjectID="_1548852833" r:id="rId20"/>
+          <o:OLEObject Type="Embed" ProgID="Equation.3" ShapeID="_x0000_i1029" DrawAspect="Content" ObjectID="_1549191915" r:id="rId20"/>
         </w:object>
       </w:r>
     </w:p>
@@ -16207,7 +16110,7 @@
           <v:shape id="_x0000_i1030" type="#_x0000_t75" style="width:64.5pt;height:19.5pt" o:ole="">
             <v:imagedata r:id="rId21" o:title=""/>
           </v:shape>
-          <o:OLEObject Type="Embed" ProgID="Equation.3" ShapeID="_x0000_i1030" DrawAspect="Content" ObjectID="_1548852834" r:id="rId22"/>
+          <o:OLEObject Type="Embed" ProgID="Equation.3" ShapeID="_x0000_i1030" DrawAspect="Content" ObjectID="_1549191916" r:id="rId22"/>
         </w:object>
       </w:r>
       <w:r>
@@ -16235,7 +16138,7 @@
           <v:shape id="_x0000_i1031" type="#_x0000_t75" style="width:59.25pt;height:22.5pt" o:ole="">
             <v:imagedata r:id="rId23" o:title=""/>
           </v:shape>
-          <o:OLEObject Type="Embed" ProgID="Equation.3" ShapeID="_x0000_i1031" DrawAspect="Content" ObjectID="_1548852835" r:id="rId24"/>
+          <o:OLEObject Type="Embed" ProgID="Equation.3" ShapeID="_x0000_i1031" DrawAspect="Content" ObjectID="_1549191917" r:id="rId24"/>
         </w:object>
       </w:r>
       <w:r>
@@ -16300,7 +16203,10 @@
           <w:tab w:val="right" w:leader="dot" w:pos="9770"/>
         </w:tabs>
         <w:rPr>
-          <w:noProof/>
+          <w:rFonts w:asciiTheme="minorHAnsi" w:eastAsiaTheme="minorEastAsia" w:hAnsiTheme="minorHAnsi" w:cstheme="minorBidi"/>
+          <w:noProof/>
+          <w:sz w:val="22"/>
+          <w:szCs w:val="22"/>
           <w:lang w:eastAsia="ru-RU"/>
         </w:rPr>
       </w:pPr>
@@ -16338,7 +16244,7 @@
         <w:rPr>
           <w:noProof/>
         </w:rPr>
-        <w:instrText xml:space="preserve"> PAGEREF _Toc463805971 \h </w:instrText>
+        <w:instrText xml:space="preserve"> PAGEREF _Toc475449955 \h </w:instrText>
       </w:r>
       <w:r>
         <w:rPr>
@@ -16371,7 +16277,10 @@
           <w:tab w:val="right" w:leader="dot" w:pos="9770"/>
         </w:tabs>
         <w:rPr>
-          <w:noProof/>
+          <w:rFonts w:asciiTheme="minorHAnsi" w:eastAsiaTheme="minorEastAsia" w:hAnsiTheme="minorHAnsi" w:cstheme="minorBidi"/>
+          <w:noProof/>
+          <w:sz w:val="22"/>
+          <w:szCs w:val="22"/>
           <w:lang w:eastAsia="ru-RU"/>
         </w:rPr>
       </w:pPr>
@@ -16399,7 +16308,7 @@
         <w:rPr>
           <w:noProof/>
         </w:rPr>
-        <w:instrText xml:space="preserve"> PAGEREF _Toc463805972 \h </w:instrText>
+        <w:instrText xml:space="preserve"> PAGEREF _Toc475449956 \h </w:instrText>
       </w:r>
       <w:r>
         <w:rPr>
@@ -16432,7 +16341,10 @@
           <w:tab w:val="right" w:leader="dot" w:pos="9770"/>
         </w:tabs>
         <w:rPr>
-          <w:noProof/>
+          <w:rFonts w:asciiTheme="minorHAnsi" w:eastAsiaTheme="minorEastAsia" w:hAnsiTheme="minorHAnsi" w:cstheme="minorBidi"/>
+          <w:noProof/>
+          <w:sz w:val="22"/>
+          <w:szCs w:val="22"/>
           <w:lang w:eastAsia="ru-RU"/>
         </w:rPr>
       </w:pPr>
@@ -16460,7 +16372,7 @@
         <w:rPr>
           <w:noProof/>
         </w:rPr>
-        <w:instrText xml:space="preserve"> PAGEREF _Toc463805973 \h </w:instrText>
+        <w:instrText xml:space="preserve"> PAGEREF _Toc475449957 \h </w:instrText>
       </w:r>
       <w:r>
         <w:rPr>
@@ -16493,7 +16405,10 @@
           <w:tab w:val="right" w:leader="dot" w:pos="9770"/>
         </w:tabs>
         <w:rPr>
-          <w:noProof/>
+          <w:rFonts w:asciiTheme="minorHAnsi" w:eastAsiaTheme="minorEastAsia" w:hAnsiTheme="minorHAnsi" w:cstheme="minorBidi"/>
+          <w:noProof/>
+          <w:sz w:val="22"/>
+          <w:szCs w:val="22"/>
           <w:lang w:eastAsia="ru-RU"/>
         </w:rPr>
       </w:pPr>
@@ -16521,7 +16436,7 @@
         <w:rPr>
           <w:noProof/>
         </w:rPr>
-        <w:instrText xml:space="preserve"> PAGEREF _Toc463805974 \h </w:instrText>
+        <w:instrText xml:space="preserve"> PAGEREF _Toc475449958 \h </w:instrText>
       </w:r>
       <w:r>
         <w:rPr>
@@ -16554,7 +16469,10 @@
           <w:tab w:val="right" w:leader="dot" w:pos="9770"/>
         </w:tabs>
         <w:rPr>
-          <w:noProof/>
+          <w:rFonts w:asciiTheme="minorHAnsi" w:eastAsiaTheme="minorEastAsia" w:hAnsiTheme="minorHAnsi" w:cstheme="minorBidi"/>
+          <w:noProof/>
+          <w:sz w:val="22"/>
+          <w:szCs w:val="22"/>
           <w:lang w:eastAsia="ru-RU"/>
         </w:rPr>
       </w:pPr>
@@ -16582,7 +16500,7 @@
         <w:rPr>
           <w:noProof/>
         </w:rPr>
-        <w:instrText xml:space="preserve"> PAGEREF _Toc463805975 \h </w:instrText>
+        <w:instrText xml:space="preserve"> PAGEREF _Toc475449959 \h </w:instrText>
       </w:r>
       <w:r>
         <w:rPr>
@@ -16599,7 +16517,7 @@
         <w:rPr>
           <w:noProof/>
         </w:rPr>
-        <w:t>3</w:t>
+        <w:t>4</w:t>
       </w:r>
       <w:r>
         <w:rPr>
@@ -16615,7 +16533,10 @@
           <w:tab w:val="right" w:leader="dot" w:pos="9770"/>
         </w:tabs>
         <w:rPr>
-          <w:noProof/>
+          <w:rFonts w:asciiTheme="minorHAnsi" w:eastAsiaTheme="minorEastAsia" w:hAnsiTheme="minorHAnsi" w:cstheme="minorBidi"/>
+          <w:noProof/>
+          <w:sz w:val="22"/>
+          <w:szCs w:val="22"/>
           <w:lang w:eastAsia="ru-RU"/>
         </w:rPr>
       </w:pPr>
@@ -16644,7 +16565,7 @@
         <w:rPr>
           <w:noProof/>
         </w:rPr>
-        <w:instrText xml:space="preserve"> PAGEREF _Toc463805976 \h </w:instrText>
+        <w:instrText xml:space="preserve"> PAGEREF _Toc475449960 \h </w:instrText>
       </w:r>
       <w:r>
         <w:rPr>
@@ -16661,7 +16582,7 @@
         <w:rPr>
           <w:noProof/>
         </w:rPr>
-        <w:t>3</w:t>
+        <w:t>4</w:t>
       </w:r>
       <w:r>
         <w:rPr>
@@ -16677,7 +16598,10 @@
           <w:tab w:val="right" w:leader="dot" w:pos="9770"/>
         </w:tabs>
         <w:rPr>
-          <w:noProof/>
+          <w:rFonts w:asciiTheme="minorHAnsi" w:eastAsiaTheme="minorEastAsia" w:hAnsiTheme="minorHAnsi" w:cstheme="minorBidi"/>
+          <w:noProof/>
+          <w:sz w:val="22"/>
+          <w:szCs w:val="22"/>
           <w:lang w:eastAsia="ru-RU"/>
         </w:rPr>
       </w:pPr>
@@ -16706,7 +16630,7 @@
         <w:rPr>
           <w:noProof/>
         </w:rPr>
-        <w:instrText xml:space="preserve"> PAGEREF _Toc463805977 \h </w:instrText>
+        <w:instrText xml:space="preserve"> PAGEREF _Toc475449961 \h </w:instrText>
       </w:r>
       <w:r>
         <w:rPr>
@@ -16723,7 +16647,7 @@
         <w:rPr>
           <w:noProof/>
         </w:rPr>
-        <w:t>4</w:t>
+        <w:t>5</w:t>
       </w:r>
       <w:r>
         <w:rPr>
@@ -16739,7 +16663,10 @@
           <w:tab w:val="right" w:leader="dot" w:pos="9770"/>
         </w:tabs>
         <w:rPr>
-          <w:noProof/>
+          <w:rFonts w:asciiTheme="minorHAnsi" w:eastAsiaTheme="minorEastAsia" w:hAnsiTheme="minorHAnsi" w:cstheme="minorBidi"/>
+          <w:noProof/>
+          <w:sz w:val="22"/>
+          <w:szCs w:val="22"/>
           <w:lang w:eastAsia="ru-RU"/>
         </w:rPr>
       </w:pPr>
@@ -16767,7 +16694,7 @@
         <w:rPr>
           <w:noProof/>
         </w:rPr>
-        <w:instrText xml:space="preserve"> PAGEREF _Toc463805978 \h </w:instrText>
+        <w:instrText xml:space="preserve"> PAGEREF _Toc475449962 \h </w:instrText>
       </w:r>
       <w:r>
         <w:rPr>
@@ -16784,7 +16711,7 @@
         <w:rPr>
           <w:noProof/>
         </w:rPr>
-        <w:t>4</w:t>
+        <w:t>5</w:t>
       </w:r>
       <w:r>
         <w:rPr>
@@ -16800,7 +16727,10 @@
           <w:tab w:val="right" w:leader="dot" w:pos="9770"/>
         </w:tabs>
         <w:rPr>
-          <w:noProof/>
+          <w:rFonts w:asciiTheme="minorHAnsi" w:eastAsiaTheme="minorEastAsia" w:hAnsiTheme="minorHAnsi" w:cstheme="minorBidi"/>
+          <w:noProof/>
+          <w:sz w:val="22"/>
+          <w:szCs w:val="22"/>
           <w:lang w:eastAsia="ru-RU"/>
         </w:rPr>
       </w:pPr>
@@ -16829,7 +16759,7 @@
         <w:rPr>
           <w:noProof/>
         </w:rPr>
-        <w:instrText xml:space="preserve"> PAGEREF _Toc463805979 \h </w:instrText>
+        <w:instrText xml:space="preserve"> PAGEREF _Toc475449963 \h </w:instrText>
       </w:r>
       <w:r>
         <w:rPr>
@@ -16846,7 +16776,7 @@
         <w:rPr>
           <w:noProof/>
         </w:rPr>
-        <w:t>5</w:t>
+        <w:t>6</w:t>
       </w:r>
       <w:r>
         <w:rPr>
@@ -16862,7 +16792,10 @@
           <w:tab w:val="right" w:leader="dot" w:pos="9770"/>
         </w:tabs>
         <w:rPr>
-          <w:noProof/>
+          <w:rFonts w:asciiTheme="minorHAnsi" w:eastAsiaTheme="minorEastAsia" w:hAnsiTheme="minorHAnsi" w:cstheme="minorBidi"/>
+          <w:noProof/>
+          <w:sz w:val="22"/>
+          <w:szCs w:val="22"/>
           <w:lang w:eastAsia="ru-RU"/>
         </w:rPr>
       </w:pPr>
@@ -16890,7 +16823,7 @@
         <w:rPr>
           <w:noProof/>
         </w:rPr>
-        <w:instrText xml:space="preserve"> PAGEREF _Toc463805980 \h </w:instrText>
+        <w:instrText xml:space="preserve"> PAGEREF _Toc475449964 \h </w:instrText>
       </w:r>
       <w:r>
         <w:rPr>
@@ -16907,7 +16840,7 @@
         <w:rPr>
           <w:noProof/>
         </w:rPr>
-        <w:t>5</w:t>
+        <w:t>6</w:t>
       </w:r>
       <w:r>
         <w:rPr>
@@ -16923,7 +16856,10 @@
           <w:tab w:val="right" w:leader="dot" w:pos="9770"/>
         </w:tabs>
         <w:rPr>
-          <w:noProof/>
+          <w:rFonts w:asciiTheme="minorHAnsi" w:eastAsiaTheme="minorEastAsia" w:hAnsiTheme="minorHAnsi" w:cstheme="minorBidi"/>
+          <w:noProof/>
+          <w:sz w:val="22"/>
+          <w:szCs w:val="22"/>
           <w:lang w:eastAsia="ru-RU"/>
         </w:rPr>
       </w:pPr>
@@ -16951,7 +16887,7 @@
         <w:rPr>
           <w:noProof/>
         </w:rPr>
-        <w:instrText xml:space="preserve"> PAGEREF _Toc463805981 \h </w:instrText>
+        <w:instrText xml:space="preserve"> PAGEREF _Toc475449965 \h </w:instrText>
       </w:r>
       <w:r>
         <w:rPr>
@@ -16968,7 +16904,7 @@
         <w:rPr>
           <w:noProof/>
         </w:rPr>
-        <w:t>5</w:t>
+        <w:t>6</w:t>
       </w:r>
       <w:r>
         <w:rPr>
@@ -16984,7 +16920,10 @@
           <w:tab w:val="right" w:leader="dot" w:pos="9770"/>
         </w:tabs>
         <w:rPr>
-          <w:noProof/>
+          <w:rFonts w:asciiTheme="minorHAnsi" w:eastAsiaTheme="minorEastAsia" w:hAnsiTheme="minorHAnsi" w:cstheme="minorBidi"/>
+          <w:noProof/>
+          <w:sz w:val="22"/>
+          <w:szCs w:val="22"/>
           <w:lang w:eastAsia="ru-RU"/>
         </w:rPr>
       </w:pPr>
@@ -17012,7 +16951,7 @@
         <w:rPr>
           <w:noProof/>
         </w:rPr>
-        <w:instrText xml:space="preserve"> PAGEREF _Toc463805982 \h </w:instrText>
+        <w:instrText xml:space="preserve"> PAGEREF _Toc475449966 \h </w:instrText>
       </w:r>
       <w:r>
         <w:rPr>
@@ -17029,7 +16968,7 @@
         <w:rPr>
           <w:noProof/>
         </w:rPr>
-        <w:t>5</w:t>
+        <w:t>6</w:t>
       </w:r>
       <w:r>
         <w:rPr>
@@ -17045,7 +16984,10 @@
           <w:tab w:val="right" w:leader="dot" w:pos="9770"/>
         </w:tabs>
         <w:rPr>
-          <w:noProof/>
+          <w:rFonts w:asciiTheme="minorHAnsi" w:eastAsiaTheme="minorEastAsia" w:hAnsiTheme="minorHAnsi" w:cstheme="minorBidi"/>
+          <w:noProof/>
+          <w:sz w:val="22"/>
+          <w:szCs w:val="22"/>
           <w:lang w:eastAsia="ru-RU"/>
         </w:rPr>
       </w:pPr>
@@ -17074,7 +17016,7 @@
         <w:rPr>
           <w:noProof/>
         </w:rPr>
-        <w:instrText xml:space="preserve"> PAGEREF _Toc463805983 \h </w:instrText>
+        <w:instrText xml:space="preserve"> PAGEREF _Toc475449967 \h </w:instrText>
       </w:r>
       <w:r>
         <w:rPr>
@@ -17091,7 +17033,7 @@
         <w:rPr>
           <w:noProof/>
         </w:rPr>
-        <w:t>5</w:t>
+        <w:t>7</w:t>
       </w:r>
       <w:r>
         <w:rPr>
@@ -17107,7 +17049,10 @@
           <w:tab w:val="right" w:leader="dot" w:pos="9770"/>
         </w:tabs>
         <w:rPr>
-          <w:noProof/>
+          <w:rFonts w:asciiTheme="minorHAnsi" w:eastAsiaTheme="minorEastAsia" w:hAnsiTheme="minorHAnsi" w:cstheme="minorBidi"/>
+          <w:noProof/>
+          <w:sz w:val="22"/>
+          <w:szCs w:val="22"/>
           <w:lang w:eastAsia="ru-RU"/>
         </w:rPr>
       </w:pPr>
@@ -17136,7 +17081,7 @@
         <w:rPr>
           <w:noProof/>
         </w:rPr>
-        <w:instrText xml:space="preserve"> PAGEREF _Toc463805984 \h </w:instrText>
+        <w:instrText xml:space="preserve"> PAGEREF _Toc475449968 \h </w:instrText>
       </w:r>
       <w:r>
         <w:rPr>
@@ -17153,7 +17098,7 @@
         <w:rPr>
           <w:noProof/>
         </w:rPr>
-        <w:t>5</w:t>
+        <w:t>7</w:t>
       </w:r>
       <w:r>
         <w:rPr>
@@ -17169,7 +17114,10 @@
           <w:tab w:val="right" w:leader="dot" w:pos="9770"/>
         </w:tabs>
         <w:rPr>
-          <w:noProof/>
+          <w:rFonts w:asciiTheme="minorHAnsi" w:eastAsiaTheme="minorEastAsia" w:hAnsiTheme="minorHAnsi" w:cstheme="minorBidi"/>
+          <w:noProof/>
+          <w:sz w:val="22"/>
+          <w:szCs w:val="22"/>
           <w:lang w:eastAsia="ru-RU"/>
         </w:rPr>
       </w:pPr>
@@ -17198,7 +17146,7 @@
         <w:rPr>
           <w:noProof/>
         </w:rPr>
-        <w:instrText xml:space="preserve"> PAGEREF _Toc463805985 \h </w:instrText>
+        <w:instrText xml:space="preserve"> PAGEREF _Toc475449969 \h </w:instrText>
       </w:r>
       <w:r>
         <w:rPr>
@@ -17215,7 +17163,7 @@
         <w:rPr>
           <w:noProof/>
         </w:rPr>
-        <w:t>5</w:t>
+        <w:t>7</w:t>
       </w:r>
       <w:r>
         <w:rPr>
@@ -17231,7 +17179,10 @@
           <w:tab w:val="right" w:leader="dot" w:pos="9770"/>
         </w:tabs>
         <w:rPr>
-          <w:noProof/>
+          <w:rFonts w:asciiTheme="minorHAnsi" w:eastAsiaTheme="minorEastAsia" w:hAnsiTheme="minorHAnsi" w:cstheme="minorBidi"/>
+          <w:noProof/>
+          <w:sz w:val="22"/>
+          <w:szCs w:val="22"/>
           <w:lang w:eastAsia="ru-RU"/>
         </w:rPr>
       </w:pPr>
@@ -17260,7 +17211,7 @@
         <w:rPr>
           <w:noProof/>
         </w:rPr>
-        <w:instrText xml:space="preserve"> PAGEREF _Toc463805986 \h </w:instrText>
+        <w:instrText xml:space="preserve"> PAGEREF _Toc475449970 \h </w:instrText>
       </w:r>
       <w:r>
         <w:rPr>
@@ -17277,7 +17228,7 @@
         <w:rPr>
           <w:noProof/>
         </w:rPr>
-        <w:t>5</w:t>
+        <w:t>7</w:t>
       </w:r>
       <w:r>
         <w:rPr>
@@ -17293,7 +17244,10 @@
           <w:tab w:val="right" w:leader="dot" w:pos="9770"/>
         </w:tabs>
         <w:rPr>
-          <w:noProof/>
+          <w:rFonts w:asciiTheme="minorHAnsi" w:eastAsiaTheme="minorEastAsia" w:hAnsiTheme="minorHAnsi" w:cstheme="minorBidi"/>
+          <w:noProof/>
+          <w:sz w:val="22"/>
+          <w:szCs w:val="22"/>
           <w:lang w:eastAsia="ru-RU"/>
         </w:rPr>
       </w:pPr>
@@ -17322,7 +17276,7 @@
         <w:rPr>
           <w:noProof/>
         </w:rPr>
-        <w:instrText xml:space="preserve"> PAGEREF _Toc463805987 \h </w:instrText>
+        <w:instrText xml:space="preserve"> PAGEREF _Toc475449971 \h </w:instrText>
       </w:r>
       <w:r>
         <w:rPr>
@@ -17339,7 +17293,7 @@
         <w:rPr>
           <w:noProof/>
         </w:rPr>
-        <w:t>6</w:t>
+        <w:t>7</w:t>
       </w:r>
       <w:r>
         <w:rPr>
@@ -17355,7 +17309,10 @@
           <w:tab w:val="right" w:leader="dot" w:pos="9770"/>
         </w:tabs>
         <w:rPr>
-          <w:noProof/>
+          <w:rFonts w:asciiTheme="minorHAnsi" w:eastAsiaTheme="minorEastAsia" w:hAnsiTheme="minorHAnsi" w:cstheme="minorBidi"/>
+          <w:noProof/>
+          <w:sz w:val="22"/>
+          <w:szCs w:val="22"/>
           <w:lang w:eastAsia="ru-RU"/>
         </w:rPr>
       </w:pPr>
@@ -17383,7 +17340,7 @@
         <w:rPr>
           <w:noProof/>
         </w:rPr>
-        <w:instrText xml:space="preserve"> PAGEREF _Toc463805988 \h </w:instrText>
+        <w:instrText xml:space="preserve"> PAGEREF _Toc475449972 \h </w:instrText>
       </w:r>
       <w:r>
         <w:rPr>
@@ -17400,7 +17357,7 @@
         <w:rPr>
           <w:noProof/>
         </w:rPr>
-        <w:t>6</w:t>
+        <w:t>7</w:t>
       </w:r>
       <w:r>
         <w:rPr>
@@ -17416,7 +17373,10 @@
           <w:tab w:val="right" w:leader="dot" w:pos="9770"/>
         </w:tabs>
         <w:rPr>
-          <w:noProof/>
+          <w:rFonts w:asciiTheme="minorHAnsi" w:eastAsiaTheme="minorEastAsia" w:hAnsiTheme="minorHAnsi" w:cstheme="minorBidi"/>
+          <w:noProof/>
+          <w:sz w:val="22"/>
+          <w:szCs w:val="22"/>
           <w:lang w:eastAsia="ru-RU"/>
         </w:rPr>
       </w:pPr>
@@ -17444,7 +17404,7 @@
         <w:rPr>
           <w:noProof/>
         </w:rPr>
-        <w:instrText xml:space="preserve"> PAGEREF _Toc463805989 \h </w:instrText>
+        <w:instrText xml:space="preserve"> PAGEREF _Toc475449973 \h </w:instrText>
       </w:r>
       <w:r>
         <w:rPr>
@@ -17461,7 +17421,7 @@
         <w:rPr>
           <w:noProof/>
         </w:rPr>
-        <w:t>6</w:t>
+        <w:t>7</w:t>
       </w:r>
       <w:r>
         <w:rPr>
@@ -17477,7 +17437,10 @@
           <w:tab w:val="right" w:leader="dot" w:pos="9770"/>
         </w:tabs>
         <w:rPr>
-          <w:noProof/>
+          <w:rFonts w:asciiTheme="minorHAnsi" w:eastAsiaTheme="minorEastAsia" w:hAnsiTheme="minorHAnsi" w:cstheme="minorBidi"/>
+          <w:noProof/>
+          <w:sz w:val="22"/>
+          <w:szCs w:val="22"/>
           <w:lang w:eastAsia="ru-RU"/>
         </w:rPr>
       </w:pPr>
@@ -17505,7 +17468,7 @@
         <w:rPr>
           <w:noProof/>
         </w:rPr>
-        <w:instrText xml:space="preserve"> PAGEREF _Toc463805990 \h </w:instrText>
+        <w:instrText xml:space="preserve"> PAGEREF _Toc475449974 \h </w:instrText>
       </w:r>
       <w:r>
         <w:rPr>
@@ -17522,7 +17485,7 @@
         <w:rPr>
           <w:noProof/>
         </w:rPr>
-        <w:t>6</w:t>
+        <w:t>7</w:t>
       </w:r>
       <w:r>
         <w:rPr>
@@ -17538,7 +17501,10 @@
           <w:tab w:val="right" w:leader="dot" w:pos="9770"/>
         </w:tabs>
         <w:rPr>
-          <w:noProof/>
+          <w:rFonts w:asciiTheme="minorHAnsi" w:eastAsiaTheme="minorEastAsia" w:hAnsiTheme="minorHAnsi" w:cstheme="minorBidi"/>
+          <w:noProof/>
+          <w:sz w:val="22"/>
+          <w:szCs w:val="22"/>
           <w:lang w:eastAsia="ru-RU"/>
         </w:rPr>
       </w:pPr>
@@ -17566,7 +17532,7 @@
         <w:rPr>
           <w:noProof/>
         </w:rPr>
-        <w:instrText xml:space="preserve"> PAGEREF _Toc463805991 \h </w:instrText>
+        <w:instrText xml:space="preserve"> PAGEREF _Toc475449975 \h </w:instrText>
       </w:r>
       <w:r>
         <w:rPr>
@@ -17583,7 +17549,7 @@
         <w:rPr>
           <w:noProof/>
         </w:rPr>
-        <w:t>6</w:t>
+        <w:t>7</w:t>
       </w:r>
       <w:r>
         <w:rPr>
@@ -17599,7 +17565,10 @@
           <w:tab w:val="right" w:leader="dot" w:pos="9770"/>
         </w:tabs>
         <w:rPr>
-          <w:noProof/>
+          <w:rFonts w:asciiTheme="minorHAnsi" w:eastAsiaTheme="minorEastAsia" w:hAnsiTheme="minorHAnsi" w:cstheme="minorBidi"/>
+          <w:noProof/>
+          <w:sz w:val="22"/>
+          <w:szCs w:val="22"/>
           <w:lang w:eastAsia="ru-RU"/>
         </w:rPr>
       </w:pPr>
@@ -17627,7 +17596,7 @@
         <w:rPr>
           <w:noProof/>
         </w:rPr>
-        <w:instrText xml:space="preserve"> PAGEREF _Toc463805992 \h </w:instrText>
+        <w:instrText xml:space="preserve"> PAGEREF _Toc475449976 \h </w:instrText>
       </w:r>
       <w:r>
         <w:rPr>
@@ -17644,7 +17613,7 @@
         <w:rPr>
           <w:noProof/>
         </w:rPr>
-        <w:t>6</w:t>
+        <w:t>8</w:t>
       </w:r>
       <w:r>
         <w:rPr>
@@ -17660,7 +17629,10 @@
           <w:tab w:val="right" w:leader="dot" w:pos="9770"/>
         </w:tabs>
         <w:rPr>
-          <w:noProof/>
+          <w:rFonts w:asciiTheme="minorHAnsi" w:eastAsiaTheme="minorEastAsia" w:hAnsiTheme="minorHAnsi" w:cstheme="minorBidi"/>
+          <w:noProof/>
+          <w:sz w:val="22"/>
+          <w:szCs w:val="22"/>
           <w:lang w:eastAsia="ru-RU"/>
         </w:rPr>
       </w:pPr>
@@ -17688,7 +17660,7 @@
         <w:rPr>
           <w:noProof/>
         </w:rPr>
-        <w:instrText xml:space="preserve"> PAGEREF _Toc463805993 \h </w:instrText>
+        <w:instrText xml:space="preserve"> PAGEREF _Toc475449977 \h </w:instrText>
       </w:r>
       <w:r>
         <w:rPr>
@@ -17705,7 +17677,7 @@
         <w:rPr>
           <w:noProof/>
         </w:rPr>
-        <w:t>6</w:t>
+        <w:t>8</w:t>
       </w:r>
       <w:r>
         <w:rPr>
@@ -17721,7 +17693,10 @@
           <w:tab w:val="right" w:leader="dot" w:pos="9770"/>
         </w:tabs>
         <w:rPr>
-          <w:noProof/>
+          <w:rFonts w:asciiTheme="minorHAnsi" w:eastAsiaTheme="minorEastAsia" w:hAnsiTheme="minorHAnsi" w:cstheme="minorBidi"/>
+          <w:noProof/>
+          <w:sz w:val="22"/>
+          <w:szCs w:val="22"/>
           <w:lang w:eastAsia="ru-RU"/>
         </w:rPr>
       </w:pPr>
@@ -17750,7 +17725,7 @@
         <w:rPr>
           <w:noProof/>
         </w:rPr>
-        <w:instrText xml:space="preserve"> PAGEREF _Toc463805994 \h </w:instrText>
+        <w:instrText xml:space="preserve"> PAGEREF _Toc475449978 \h </w:instrText>
       </w:r>
       <w:r>
         <w:rPr>
@@ -17767,7 +17742,69 @@
         <w:rPr>
           <w:noProof/>
         </w:rPr>
-        <w:t>6</w:t>
+        <w:t>8</w:t>
+      </w:r>
+      <w:r>
+        <w:rPr>
+          <w:noProof/>
+        </w:rPr>
+        <w:fldChar w:fldCharType="end"/>
+      </w:r>
+    </w:p>
+    <w:p>
+      <w:pPr>
+        <w:pStyle w:val="21"/>
+        <w:tabs>
+          <w:tab w:val="right" w:leader="dot" w:pos="9770"/>
+        </w:tabs>
+        <w:rPr>
+          <w:rFonts w:asciiTheme="minorHAnsi" w:eastAsiaTheme="minorEastAsia" w:hAnsiTheme="minorHAnsi" w:cstheme="minorBidi"/>
+          <w:noProof/>
+          <w:sz w:val="22"/>
+          <w:szCs w:val="22"/>
+          <w:lang w:eastAsia="ru-RU"/>
+        </w:rPr>
+      </w:pPr>
+      <w:r>
+        <w:rPr>
+          <w:noProof/>
+        </w:rPr>
+        <w:t>Сведения об оснащенности дисциплины специализированным и лабораторным оборудованием</w:t>
+      </w:r>
+      <w:r>
+        <w:rPr>
+          <w:noProof/>
+        </w:rPr>
+        <w:tab/>
+      </w:r>
+      <w:r>
+        <w:rPr>
+          <w:noProof/>
+        </w:rPr>
+        <w:fldChar w:fldCharType="begin"/>
+      </w:r>
+      <w:r>
+        <w:rPr>
+          <w:noProof/>
+        </w:rPr>
+        <w:instrText xml:space="preserve"> PAGEREF _Toc475449979 \h </w:instrText>
+      </w:r>
+      <w:r>
+        <w:rPr>
+          <w:noProof/>
+        </w:rPr>
+      </w:r>
+      <w:r>
+        <w:rPr>
+          <w:noProof/>
+        </w:rPr>
+        <w:fldChar w:fldCharType="separate"/>
+      </w:r>
+      <w:r>
+        <w:rPr>
+          <w:noProof/>
+        </w:rPr>
+        <w:t>8</w:t>
       </w:r>
       <w:r>
         <w:rPr>
@@ -17783,7 +17820,10 @@
           <w:tab w:val="right" w:leader="dot" w:pos="9770"/>
         </w:tabs>
         <w:rPr>
-          <w:noProof/>
+          <w:rFonts w:asciiTheme="minorHAnsi" w:eastAsiaTheme="minorEastAsia" w:hAnsiTheme="minorHAnsi" w:cstheme="minorBidi"/>
+          <w:noProof/>
+          <w:sz w:val="22"/>
+          <w:szCs w:val="22"/>
           <w:lang w:eastAsia="ru-RU"/>
         </w:rPr>
       </w:pPr>
@@ -17810,7 +17850,7 @@
         <w:rPr>
           <w:noProof/>
         </w:rPr>
-        <w:instrText xml:space="preserve"> PAGEREF _Toc463805995 \h </w:instrText>
+        <w:instrText xml:space="preserve"> PAGEREF _Toc475449980 \h </w:instrText>
       </w:r>
       <w:r>
         <w:rPr>
@@ -17827,7 +17867,7 @@
         <w:rPr>
           <w:noProof/>
         </w:rPr>
-        <w:t>7</w:t>
+        <w:t>9</w:t>
       </w:r>
       <w:r>
         <w:rPr>
@@ -17843,16 +17883,19 @@
           <w:tab w:val="right" w:leader="dot" w:pos="9770"/>
         </w:tabs>
         <w:rPr>
-          <w:noProof/>
+          <w:rFonts w:asciiTheme="minorHAnsi" w:eastAsiaTheme="minorEastAsia" w:hAnsiTheme="minorHAnsi" w:cstheme="minorBidi"/>
+          <w:noProof/>
+          <w:sz w:val="22"/>
+          <w:szCs w:val="22"/>
           <w:lang w:eastAsia="ru-RU"/>
         </w:rPr>
       </w:pPr>
       <w:r>
         <w:rPr>
-          <w:b/>
-          <w:noProof/>
-        </w:rPr>
-        <w:t>ПРИЛОЖЕНИЕ 2</w:t>
+          <w:noProof/>
+          <w:kern w:val="2"/>
+        </w:rPr>
+        <w:t>ПРОЦЕДУРЫ КОНТРОЛЯ В РАМКАХ БАЛЛЬНО-РЕЙТИНГОВОЙ СИСТЕМЫ</w:t>
       </w:r>
       <w:r>
         <w:rPr>
@@ -17870,7 +17913,7 @@
         <w:rPr>
           <w:noProof/>
         </w:rPr>
-        <w:instrText xml:space="preserve"> PAGEREF _Toc463805996 \h </w:instrText>
+        <w:instrText xml:space="preserve"> PAGEREF _Toc475449981 \h </w:instrText>
       </w:r>
       <w:r>
         <w:rPr>
@@ -17887,7 +17930,7 @@
         <w:rPr>
           <w:noProof/>
         </w:rPr>
-        <w:t>8</w:t>
+        <w:t>9</w:t>
       </w:r>
       <w:r>
         <w:rPr>
@@ -17903,7 +17946,10 @@
           <w:tab w:val="right" w:leader="dot" w:pos="9770"/>
         </w:tabs>
         <w:rPr>
-          <w:noProof/>
+          <w:rFonts w:asciiTheme="minorHAnsi" w:eastAsiaTheme="minorEastAsia" w:hAnsiTheme="minorHAnsi" w:cstheme="minorBidi"/>
+          <w:noProof/>
+          <w:sz w:val="22"/>
+          <w:szCs w:val="22"/>
           <w:lang w:eastAsia="ru-RU"/>
         </w:rPr>
       </w:pPr>
@@ -17912,6 +17958,69 @@
           <w:b/>
           <w:noProof/>
         </w:rPr>
+        <w:t>ПРИЛОЖЕНИЕ 2</w:t>
+      </w:r>
+      <w:r>
+        <w:rPr>
+          <w:noProof/>
+        </w:rPr>
+        <w:tab/>
+      </w:r>
+      <w:r>
+        <w:rPr>
+          <w:noProof/>
+        </w:rPr>
+        <w:fldChar w:fldCharType="begin"/>
+      </w:r>
+      <w:r>
+        <w:rPr>
+          <w:noProof/>
+        </w:rPr>
+        <w:instrText xml:space="preserve"> PAGEREF _Toc475449982 \h </w:instrText>
+      </w:r>
+      <w:r>
+        <w:rPr>
+          <w:noProof/>
+        </w:rPr>
+      </w:r>
+      <w:r>
+        <w:rPr>
+          <w:noProof/>
+        </w:rPr>
+        <w:fldChar w:fldCharType="separate"/>
+      </w:r>
+      <w:r>
+        <w:rPr>
+          <w:noProof/>
+        </w:rPr>
+        <w:t>10</w:t>
+      </w:r>
+      <w:r>
+        <w:rPr>
+          <w:noProof/>
+        </w:rPr>
+        <w:fldChar w:fldCharType="end"/>
+      </w:r>
+    </w:p>
+    <w:p>
+      <w:pPr>
+        <w:pStyle w:val="11"/>
+        <w:tabs>
+          <w:tab w:val="right" w:leader="dot" w:pos="9770"/>
+        </w:tabs>
+        <w:rPr>
+          <w:rFonts w:asciiTheme="minorHAnsi" w:eastAsiaTheme="minorEastAsia" w:hAnsiTheme="minorHAnsi" w:cstheme="minorBidi"/>
+          <w:noProof/>
+          <w:sz w:val="22"/>
+          <w:szCs w:val="22"/>
+          <w:lang w:eastAsia="ru-RU"/>
+        </w:rPr>
+      </w:pPr>
+      <w:r>
+        <w:rPr>
+          <w:b/>
+          <w:noProof/>
+        </w:rPr>
         <w:t>ПРИЛОЖЕНИЕ 3</w:t>
       </w:r>
       <w:r>
@@ -17930,7 +18039,7 @@
         <w:rPr>
           <w:noProof/>
         </w:rPr>
-        <w:instrText xml:space="preserve"> PAGEREF _Toc463805997 \h </w:instrText>
+        <w:instrText xml:space="preserve"> PAGEREF _Toc475449983 \h </w:instrText>
       </w:r>
       <w:r>
         <w:rPr>
@@ -17947,7 +18056,7 @@
         <w:rPr>
           <w:noProof/>
         </w:rPr>
-        <w:t>9</w:t>
+        <w:t>11</w:t>
       </w:r>
       <w:r>
         <w:rPr>
@@ -23549,6 +23658,8 @@
     <w:lsdException w:name="heading 7" w:semiHidden="1" w:unhideWhenUsed="1" w:qFormat="1"/>
     <w:lsdException w:name="heading 8" w:semiHidden="1" w:unhideWhenUsed="1" w:qFormat="1"/>
     <w:lsdException w:name="heading 9" w:semiHidden="1" w:unhideWhenUsed="1" w:qFormat="1"/>
+    <w:lsdException w:name="toc 1" w:uiPriority="39"/>
+    <w:lsdException w:name="toc 2" w:uiPriority="39"/>
     <w:lsdException w:name="caption" w:semiHidden="1" w:unhideWhenUsed="1" w:qFormat="1"/>
     <w:lsdException w:name="Title" w:qFormat="1"/>
     <w:lsdException w:name="Subtitle" w:qFormat="1"/>
@@ -23805,7 +23916,7 @@
     <w:basedOn w:val="a1"/>
     <w:next w:val="a1"/>
     <w:autoRedefine/>
-    <w:semiHidden/>
+    <w:uiPriority w:val="39"/>
     <w:rsid w:val="00696561"/>
   </w:style>
   <w:style w:type="paragraph" w:styleId="21">
@@ -23813,7 +23924,7 @@
     <w:basedOn w:val="a1"/>
     <w:next w:val="a1"/>
     <w:autoRedefine/>
-    <w:semiHidden/>
+    <w:uiPriority w:val="39"/>
     <w:rsid w:val="00696561"/>
     <w:pPr>
       <w:ind w:left="240"/>
@@ -23971,6 +24082,8 @@
     <w:lsdException w:name="heading 7" w:semiHidden="1" w:unhideWhenUsed="1" w:qFormat="1"/>
     <w:lsdException w:name="heading 8" w:semiHidden="1" w:unhideWhenUsed="1" w:qFormat="1"/>
     <w:lsdException w:name="heading 9" w:semiHidden="1" w:unhideWhenUsed="1" w:qFormat="1"/>
+    <w:lsdException w:name="toc 1" w:uiPriority="39"/>
+    <w:lsdException w:name="toc 2" w:uiPriority="39"/>
     <w:lsdException w:name="caption" w:semiHidden="1" w:unhideWhenUsed="1" w:qFormat="1"/>
     <w:lsdException w:name="Title" w:qFormat="1"/>
     <w:lsdException w:name="Subtitle" w:qFormat="1"/>
@@ -24227,7 +24340,7 @@
     <w:basedOn w:val="a1"/>
     <w:next w:val="a1"/>
     <w:autoRedefine/>
-    <w:semiHidden/>
+    <w:uiPriority w:val="39"/>
     <w:rsid w:val="00696561"/>
   </w:style>
   <w:style w:type="paragraph" w:styleId="21">
@@ -24235,7 +24348,7 @@
     <w:basedOn w:val="a1"/>
     <w:next w:val="a1"/>
     <w:autoRedefine/>
-    <w:semiHidden/>
+    <w:uiPriority w:val="39"/>
     <w:rsid w:val="00696561"/>
     <w:pPr>
       <w:ind w:left="240"/>

</xml_diff>